<commit_message>
back up before having error
</commit_message>
<xml_diff>
--- a/Export.docx
+++ b/Export.docx
@@ -2,195 +2,6 @@
 <file path=word/document.xml><?xml version="1.0" encoding="utf-8"?>
 <w:document xmlns:wpc="http://schemas.microsoft.com/office/word/2010/wordprocessingCanvas" xmlns:cx="http://schemas.microsoft.com/office/drawing/2014/chartex" xmlns:cx1="http://schemas.microsoft.com/office/drawing/2015/9/8/chartex" xmlns:cx2="http://schemas.microsoft.com/office/drawing/2015/10/21/chartex" xmlns:cx3="http://schemas.microsoft.com/office/drawing/2016/5/9/chartex" xmlns:cx4="http://schemas.microsoft.com/office/drawing/2016/5/10/chartex" xmlns:cx5="http://schemas.microsoft.com/office/drawing/2016/5/11/chartex" xmlns:cx6="http://schemas.microsoft.com/office/drawing/2016/5/12/chartex" xmlns:cx7="http://schemas.microsoft.com/office/drawing/2016/5/13/chartex" xmlns:cx8="http://schemas.microsoft.com/office/drawing/2016/5/14/chartex" xmlns:mc="http://schemas.openxmlformats.org/markup-compatibility/2006" xmlns:aink="http://schemas.microsoft.com/office/drawing/2016/ink" xmlns:am3d="http://schemas.microsoft.com/office/drawing/2017/model3d" xmlns:o="urn:schemas-microsoft-com:office:office" xmlns:oel="http://schemas.microsoft.com/office/2019/extlst" xmlns:r="http://schemas.openxmlformats.org/officeDocument/2006/relationships" xmlns:m="http://schemas.openxmlformats.org/officeDocument/2006/math" xmlns:v="urn:schemas-microsoft-com:vml" xmlns:wp14="http://schemas.microsoft.com/office/word/2010/wordprocessingDrawing" xmlns:wp="http://schemas.openxmlformats.org/drawingml/2006/wordprocessingDrawing" xmlns:w10="urn:schemas-microsoft-com:office:word" xmlns:w="http://schemas.openxmlformats.org/wordprocessingml/2006/main" xmlns:w14="http://schemas.microsoft.com/office/word/2010/wordml" xmlns:w15="http://schemas.microsoft.com/office/word/2012/wordml" xmlns:w16cex="http://schemas.microsoft.com/office/word/2018/wordml/cex" xmlns:w16cid="http://schemas.microsoft.com/office/word/2016/wordml/cid" xmlns:w16="http://schemas.microsoft.com/office/word/2018/wordml" xmlns:w16du="http://schemas.microsoft.com/office/word/2023/wordml/word16du" xmlns:w16sdtdh="http://schemas.microsoft.com/office/word/2020/wordml/sdtdatahash" xmlns:w16se="http://schemas.microsoft.com/office/word/2015/wordml/symex" xmlns:wpg="http://schemas.microsoft.com/office/word/2010/wordprocessingGroup" xmlns:wpi="http://schemas.microsoft.com/office/word/2010/wordprocessingInk" xmlns:wne="http://schemas.microsoft.com/office/word/2006/wordml" xmlns:wps="http://schemas.microsoft.com/office/word/2010/wordprocessingShape" mc:Ignorable="w14 w15 w16se w16cid w16 w16cex w16sdtdh wp14">
   <w:body>
-    <w:tbl>
-      <w:tblPr>
-        <w:tblW w:w="0" w:type="auto"/>
-        <w:tblLayout w:type="fixed"/>
-        <w:tblLook w:val="0000" w:firstRow="0" w:lastRow="0" w:firstColumn="0" w:lastColumn="0" w:noHBand="0" w:noVBand="0"/>
-      </w:tblPr>
-      <w:tblGrid>
-        <w:gridCol w:w="3294"/>
-        <w:gridCol w:w="3294"/>
-        <w:gridCol w:w="3294"/>
-        <w:gridCol w:w="3294"/>
-      </w:tblGrid>
-      <w:tr>
-        <w:tblPrEx>
-          <w:tblCellMar>
-            <w:top w:w="0" w:type="dxa"/>
-            <w:bottom w:w="0" w:type="dxa"/>
-          </w:tblCellMar>
-        </w:tblPrEx>
-        <w:tc>
-          <w:tcPr>
-            <w:tcW w:w="3294" w:type="dxa"/>
-          </w:tcPr>
-          <w:p>
-            <w:r>
-              <w:t>MSSV</w:t>
-            </w:r>
-          </w:p>
-        </w:tc>
-        <w:tc>
-          <w:tcPr>
-            <w:tcW w:w="3294" w:type="dxa"/>
-          </w:tcPr>
-          <w:p>
-            <w:r>
-              <w:t>FirstName</w:t>
-            </w:r>
-          </w:p>
-        </w:tc>
-        <w:tc>
-          <w:tcPr>
-            <w:tcW w:w="3294" w:type="dxa"/>
-          </w:tcPr>
-          <w:p>
-            <w:r>
-              <w:t>LastName</w:t>
-            </w:r>
-          </w:p>
-        </w:tc>
-        <w:tc>
-          <w:tcPr>
-            <w:tcW w:w="3294" w:type="dxa"/>
-          </w:tcPr>
-          <w:p>
-            <w:r>
-              <w:t>BirthDate</w:t>
-            </w:r>
-          </w:p>
-        </w:tc>
-      </w:tr>
-      <w:tr>
-        <w:tblPrEx>
-          <w:tblCellMar>
-            <w:top w:w="0" w:type="dxa"/>
-            <w:bottom w:w="0" w:type="dxa"/>
-          </w:tblCellMar>
-        </w:tblPrEx>
-        <w:tc>
-          <w:tcPr>
-            <w:tcW w:w="3294" w:type="dxa"/>
-          </w:tcPr>
-          <w:p>
-            <w:r>
-              <w:t xml:space="preserve">19110A              </w:t>
-            </w:r>
-          </w:p>
-        </w:tc>
-        <w:tc>
-          <w:tcPr>
-            <w:tcW w:w="3294" w:type="dxa"/>
-          </w:tcPr>
-          <w:p>
-            <w:r>
-              <w:t>Tido</w:t>
-            </w:r>
-          </w:p>
-        </w:tc>
-        <w:tc>
-          <w:tcPr>
-            <w:tcW w:w="3294" w:type="dxa"/>
-          </w:tcPr>
-          <w:p>
-            <w:r>
-              <w:t>Kang</w:t>
-            </w:r>
-          </w:p>
-        </w:tc>
-        <w:tc>
-          <w:tcPr>
-            <w:tcW w:w="3294" w:type="dxa"/>
-          </w:tcPr>
-          <w:p>
-            <w:r>
-              <w:t>12/12/2000</w:t>
-            </w:r>
-          </w:p>
-        </w:tc>
-      </w:tr>
-      <w:tr>
-        <w:tblPrEx>
-          <w:tblCellMar>
-            <w:top w:w="0" w:type="dxa"/>
-            <w:bottom w:w="0" w:type="dxa"/>
-          </w:tblCellMar>
-        </w:tblPrEx>
-        <w:tc>
-          <w:tcPr>
-            <w:tcW w:w="3294" w:type="dxa"/>
-          </w:tcPr>
-          <w:p>
-            <w:r>
-              <w:t xml:space="preserve">19120A              </w:t>
-            </w:r>
-          </w:p>
-        </w:tc>
-        <w:tc>
-          <w:tcPr>
-            <w:tcW w:w="3294" w:type="dxa"/>
-          </w:tcPr>
-          <w:p>
-            <w:r>
-              <w:t>Luân</w:t>
-            </w:r>
-          </w:p>
-        </w:tc>
-        <w:tc>
-          <w:tcPr>
-            <w:tcW w:w="3294" w:type="dxa"/>
-          </w:tcPr>
-          <w:p>
-            <w:r>
-              <w:t>Đẹp Zai</w:t>
-            </w:r>
-          </w:p>
-        </w:tc>
-        <w:tc>
-          <w:tcPr>
-            <w:tcW w:w="3294" w:type="dxa"/>
-          </w:tcPr>
-          <w:p>
-            <w:r>
-              <w:t>09/09/2000</w:t>
-            </w:r>
-          </w:p>
-        </w:tc>
-      </w:tr>
-      <w:tr>
-        <w:tblPrEx>
-          <w:tblCellMar>
-            <w:top w:w="0" w:type="dxa"/>
-            <w:bottom w:w="0" w:type="dxa"/>
-          </w:tblCellMar>
-        </w:tblPrEx>
-        <w:tc>
-          <w:tcPr>
-            <w:tcW w:w="3294" w:type="dxa"/>
-          </w:tcPr>
-          <w:p/>
-        </w:tc>
-        <w:tc>
-          <w:tcPr>
-            <w:tcW w:w="3294" w:type="dxa"/>
-          </w:tcPr>
-          <w:p/>
-        </w:tc>
-        <w:tc>
-          <w:tcPr>
-            <w:tcW w:w="3294" w:type="dxa"/>
-          </w:tcPr>
-          <w:p/>
-        </w:tc>
-        <w:tc>
-          <w:tcPr>
-            <w:tcW w:w="3294" w:type="dxa"/>
-          </w:tcPr>
-          <w:p/>
-        </w:tc>
-      </w:tr>
-    </w:tbl>
     <w:p>
       <w:pPr>
         <w:sectPr>
@@ -207,8 +18,841 @@
         </w:sectPr>
       </w:pPr>
     </w:p>
+    <w:tbl>
+      <w:tblPr>
+        <w:tblW w:w="0" w:type="auto"/>
+        <w:tblLayout w:type="fixed"/>
+        <w:tblLook w:val="0000" w:firstRow="0" w:lastRow="0" w:firstColumn="0" w:lastColumn="0" w:noHBand="0" w:noVBand="0"/>
+      </w:tblPr>
+      <w:tblGrid>
+        <w:gridCol w:w="823"/>
+        <w:gridCol w:w="823"/>
+        <w:gridCol w:w="823"/>
+        <w:gridCol w:w="823"/>
+        <w:gridCol w:w="823"/>
+        <w:gridCol w:w="823"/>
+        <w:gridCol w:w="823"/>
+        <w:gridCol w:w="823"/>
+        <w:gridCol w:w="824"/>
+        <w:gridCol w:w="824"/>
+        <w:gridCol w:w="824"/>
+        <w:gridCol w:w="824"/>
+        <w:gridCol w:w="824"/>
+        <w:gridCol w:w="824"/>
+        <w:gridCol w:w="824"/>
+        <w:gridCol w:w="824"/>
+      </w:tblGrid>
+      <w:tr>
+        <w:tblPrEx>
+          <w:tblCellMar>
+            <w:top w:w="0" w:type="dxa"/>
+            <w:bottom w:w="0" w:type="dxa"/>
+          </w:tblCellMar>
+        </w:tblPrEx>
+        <w:tc>
+          <w:tcPr>
+            <w:tcW w:w="823" w:type="dxa"/>
+          </w:tcPr>
+          <w:p>
+            <w:r>
+              <w:t>Student ID</w:t>
+            </w:r>
+          </w:p>
+        </w:tc>
+        <w:tc>
+          <w:tcPr>
+            <w:tcW w:w="823" w:type="dxa"/>
+          </w:tcPr>
+          <w:p>
+            <w:r>
+              <w:t>First Name</w:t>
+            </w:r>
+          </w:p>
+        </w:tc>
+        <w:tc>
+          <w:tcPr>
+            <w:tcW w:w="823" w:type="dxa"/>
+          </w:tcPr>
+          <w:p>
+            <w:r>
+              <w:t>Last Name</w:t>
+            </w:r>
+          </w:p>
+        </w:tc>
+        <w:tc>
+          <w:tcPr>
+            <w:tcW w:w="823" w:type="dxa"/>
+          </w:tcPr>
+          <w:p>
+            <w:r>
+              <w:t>Web Programming</w:t>
+            </w:r>
+          </w:p>
+        </w:tc>
+        <w:tc>
+          <w:tcPr>
+            <w:tcW w:w="823" w:type="dxa"/>
+          </w:tcPr>
+          <w:p>
+            <w:r>
+              <w:t>Software Project</w:t>
+            </w:r>
+          </w:p>
+        </w:tc>
+        <w:tc>
+          <w:tcPr>
+            <w:tcW w:w="823" w:type="dxa"/>
+          </w:tcPr>
+          <w:p>
+            <w:r>
+              <w:t>Windows Programming</w:t>
+            </w:r>
+          </w:p>
+        </w:tc>
+        <w:tc>
+          <w:tcPr>
+            <w:tcW w:w="823" w:type="dxa"/>
+          </w:tcPr>
+          <w:p>
+            <w:r>
+              <w:t>Mobile Programming</w:t>
+            </w:r>
+          </w:p>
+        </w:tc>
+        <w:tc>
+          <w:tcPr>
+            <w:tcW w:w="823" w:type="dxa"/>
+          </w:tcPr>
+          <w:p>
+            <w:r>
+              <w:t>CNPM</w:t>
+            </w:r>
+          </w:p>
+        </w:tc>
+        <w:tc>
+          <w:tcPr>
+            <w:tcW w:w="824" w:type="dxa"/>
+          </w:tcPr>
+          <w:p>
+            <w:r>
+              <w:t>OOP</w:t>
+            </w:r>
+          </w:p>
+        </w:tc>
+        <w:tc>
+          <w:tcPr>
+            <w:tcW w:w="824" w:type="dxa"/>
+          </w:tcPr>
+          <w:p>
+            <w:r>
+              <w:t>Nabati</w:t>
+            </w:r>
+          </w:p>
+        </w:tc>
+        <w:tc>
+          <w:tcPr>
+            <w:tcW w:w="824" w:type="dxa"/>
+          </w:tcPr>
+          <w:p>
+            <w:r>
+              <w:t>OOOSE</w:t>
+            </w:r>
+          </w:p>
+        </w:tc>
+        <w:tc>
+          <w:tcPr>
+            <w:tcW w:w="824" w:type="dxa"/>
+          </w:tcPr>
+          <w:p>
+            <w:r>
+              <w:t xml:space="preserve">Design </w:t>
+            </w:r>
+          </w:p>
+        </w:tc>
+        <w:tc>
+          <w:tcPr>
+            <w:tcW w:w="824" w:type="dxa"/>
+          </w:tcPr>
+          <w:p>
+            <w:r>
+              <w:t>Introduction to IT</w:t>
+            </w:r>
+          </w:p>
+        </w:tc>
+        <w:tc>
+          <w:tcPr>
+            <w:tcW w:w="824" w:type="dxa"/>
+          </w:tcPr>
+          <w:p>
+            <w:r>
+              <w:t>JAVA</w:t>
+            </w:r>
+          </w:p>
+        </w:tc>
+        <w:tc>
+          <w:tcPr>
+            <w:tcW w:w="824" w:type="dxa"/>
+          </w:tcPr>
+          <w:p>
+            <w:r>
+              <w:t>AVG_Score</w:t>
+            </w:r>
+          </w:p>
+        </w:tc>
+        <w:tc>
+          <w:tcPr>
+            <w:tcW w:w="824" w:type="dxa"/>
+          </w:tcPr>
+          <w:p>
+            <w:r>
+              <w:t>Result</w:t>
+            </w:r>
+          </w:p>
+        </w:tc>
+      </w:tr>
+      <w:tr>
+        <w:tblPrEx>
+          <w:tblCellMar>
+            <w:top w:w="0" w:type="dxa"/>
+            <w:bottom w:w="0" w:type="dxa"/>
+          </w:tblCellMar>
+        </w:tblPrEx>
+        <w:tc>
+          <w:tcPr>
+            <w:tcW w:w="823" w:type="dxa"/>
+          </w:tcPr>
+          <w:p>
+            <w:r>
+              <w:t xml:space="preserve">20110CLA2           </w:t>
+            </w:r>
+          </w:p>
+        </w:tc>
+        <w:tc>
+          <w:tcPr>
+            <w:tcW w:w="823" w:type="dxa"/>
+          </w:tcPr>
+          <w:p>
+            <w:r>
+              <w:t>Luan</w:t>
+            </w:r>
+          </w:p>
+        </w:tc>
+        <w:tc>
+          <w:tcPr>
+            <w:tcW w:w="823" w:type="dxa"/>
+          </w:tcPr>
+          <w:p>
+            <w:r>
+              <w:t>Luan</w:t>
+            </w:r>
+          </w:p>
+        </w:tc>
+        <w:tc>
+          <w:tcPr>
+            <w:tcW w:w="823" w:type="dxa"/>
+          </w:tcPr>
+          <w:p>
+            <w:r>
+              <w:t>10</w:t>
+            </w:r>
+          </w:p>
+        </w:tc>
+        <w:tc>
+          <w:tcPr>
+            <w:tcW w:w="823" w:type="dxa"/>
+          </w:tcPr>
+          <w:p>
+            <w:r>
+              <w:t>10</w:t>
+            </w:r>
+          </w:p>
+        </w:tc>
+        <w:tc>
+          <w:tcPr>
+            <w:tcW w:w="823" w:type="dxa"/>
+          </w:tcPr>
+          <w:p/>
+        </w:tc>
+        <w:tc>
+          <w:tcPr>
+            <w:tcW w:w="823" w:type="dxa"/>
+          </w:tcPr>
+          <w:p/>
+        </w:tc>
+        <w:tc>
+          <w:tcPr>
+            <w:tcW w:w="823" w:type="dxa"/>
+          </w:tcPr>
+          <w:p/>
+        </w:tc>
+        <w:tc>
+          <w:tcPr>
+            <w:tcW w:w="824" w:type="dxa"/>
+          </w:tcPr>
+          <w:p/>
+        </w:tc>
+        <w:tc>
+          <w:tcPr>
+            <w:tcW w:w="824" w:type="dxa"/>
+          </w:tcPr>
+          <w:p/>
+        </w:tc>
+        <w:tc>
+          <w:tcPr>
+            <w:tcW w:w="824" w:type="dxa"/>
+          </w:tcPr>
+          <w:p/>
+        </w:tc>
+        <w:tc>
+          <w:tcPr>
+            <w:tcW w:w="824" w:type="dxa"/>
+          </w:tcPr>
+          <w:p/>
+        </w:tc>
+        <w:tc>
+          <w:tcPr>
+            <w:tcW w:w="824" w:type="dxa"/>
+          </w:tcPr>
+          <w:p/>
+        </w:tc>
+        <w:tc>
+          <w:tcPr>
+            <w:tcW w:w="824" w:type="dxa"/>
+          </w:tcPr>
+          <w:p/>
+        </w:tc>
+        <w:tc>
+          <w:tcPr>
+            <w:tcW w:w="824" w:type="dxa"/>
+          </w:tcPr>
+          <w:p>
+            <w:r>
+              <w:t>10</w:t>
+            </w:r>
+          </w:p>
+        </w:tc>
+        <w:tc>
+          <w:tcPr>
+            <w:tcW w:w="824" w:type="dxa"/>
+          </w:tcPr>
+          <w:p>
+            <w:r>
+              <w:t>Excellent</w:t>
+            </w:r>
+          </w:p>
+        </w:tc>
+      </w:tr>
+      <w:tr>
+        <w:tblPrEx>
+          <w:tblCellMar>
+            <w:top w:w="0" w:type="dxa"/>
+            <w:bottom w:w="0" w:type="dxa"/>
+          </w:tblCellMar>
+        </w:tblPrEx>
+        <w:tc>
+          <w:tcPr>
+            <w:tcW w:w="823" w:type="dxa"/>
+          </w:tcPr>
+          <w:p>
+            <w:r>
+              <w:t xml:space="preserve">20110CLA3           </w:t>
+            </w:r>
+          </w:p>
+        </w:tc>
+        <w:tc>
+          <w:tcPr>
+            <w:tcW w:w="823" w:type="dxa"/>
+          </w:tcPr>
+          <w:p>
+            <w:r>
+              <w:t>Mahiru</w:t>
+            </w:r>
+          </w:p>
+        </w:tc>
+        <w:tc>
+          <w:tcPr>
+            <w:tcW w:w="823" w:type="dxa"/>
+          </w:tcPr>
+          <w:p>
+            <w:r>
+              <w:t>Shiina</w:t>
+            </w:r>
+          </w:p>
+        </w:tc>
+        <w:tc>
+          <w:tcPr>
+            <w:tcW w:w="823" w:type="dxa"/>
+          </w:tcPr>
+          <w:p/>
+        </w:tc>
+        <w:tc>
+          <w:tcPr>
+            <w:tcW w:w="823" w:type="dxa"/>
+          </w:tcPr>
+          <w:p/>
+        </w:tc>
+        <w:tc>
+          <w:tcPr>
+            <w:tcW w:w="823" w:type="dxa"/>
+          </w:tcPr>
+          <w:p/>
+        </w:tc>
+        <w:tc>
+          <w:tcPr>
+            <w:tcW w:w="823" w:type="dxa"/>
+          </w:tcPr>
+          <w:p/>
+        </w:tc>
+        <w:tc>
+          <w:tcPr>
+            <w:tcW w:w="823" w:type="dxa"/>
+          </w:tcPr>
+          <w:p/>
+        </w:tc>
+        <w:tc>
+          <w:tcPr>
+            <w:tcW w:w="824" w:type="dxa"/>
+          </w:tcPr>
+          <w:p/>
+        </w:tc>
+        <w:tc>
+          <w:tcPr>
+            <w:tcW w:w="824" w:type="dxa"/>
+          </w:tcPr>
+          <w:p/>
+        </w:tc>
+        <w:tc>
+          <w:tcPr>
+            <w:tcW w:w="824" w:type="dxa"/>
+          </w:tcPr>
+          <w:p/>
+        </w:tc>
+        <w:tc>
+          <w:tcPr>
+            <w:tcW w:w="824" w:type="dxa"/>
+          </w:tcPr>
+          <w:p/>
+        </w:tc>
+        <w:tc>
+          <w:tcPr>
+            <w:tcW w:w="824" w:type="dxa"/>
+          </w:tcPr>
+          <w:p/>
+        </w:tc>
+        <w:tc>
+          <w:tcPr>
+            <w:tcW w:w="824" w:type="dxa"/>
+          </w:tcPr>
+          <w:p/>
+        </w:tc>
+        <w:tc>
+          <w:tcPr>
+            <w:tcW w:w="824" w:type="dxa"/>
+          </w:tcPr>
+          <w:p>
+            <w:r>
+              <w:t>0</w:t>
+            </w:r>
+          </w:p>
+        </w:tc>
+        <w:tc>
+          <w:tcPr>
+            <w:tcW w:w="824" w:type="dxa"/>
+          </w:tcPr>
+          <w:p>
+            <w:r>
+              <w:t xml:space="preserve">Drop Out </w:t>
+            </w:r>
+            <w:proofErr w:type="gramStart"/>
+            <w:r>
+              <w:t>Of</w:t>
+            </w:r>
+            <w:proofErr w:type="gramEnd"/>
+            <w:r>
+              <w:t xml:space="preserve"> University!</w:t>
+            </w:r>
+          </w:p>
+        </w:tc>
+      </w:tr>
+      <w:tr>
+        <w:tblPrEx>
+          <w:tblCellMar>
+            <w:top w:w="0" w:type="dxa"/>
+            <w:bottom w:w="0" w:type="dxa"/>
+          </w:tblCellMar>
+        </w:tblPrEx>
+        <w:tc>
+          <w:tcPr>
+            <w:tcW w:w="823" w:type="dxa"/>
+          </w:tcPr>
+          <w:p>
+            <w:r>
+              <w:t xml:space="preserve">19110A              </w:t>
+            </w:r>
+          </w:p>
+        </w:tc>
+        <w:tc>
+          <w:tcPr>
+            <w:tcW w:w="823" w:type="dxa"/>
+          </w:tcPr>
+          <w:p>
+            <w:r>
+              <w:t>Tido</w:t>
+            </w:r>
+          </w:p>
+        </w:tc>
+        <w:tc>
+          <w:tcPr>
+            <w:tcW w:w="823" w:type="dxa"/>
+          </w:tcPr>
+          <w:p>
+            <w:r>
+              <w:t>Kang</w:t>
+            </w:r>
+          </w:p>
+        </w:tc>
+        <w:tc>
+          <w:tcPr>
+            <w:tcW w:w="823" w:type="dxa"/>
+          </w:tcPr>
+          <w:p/>
+        </w:tc>
+        <w:tc>
+          <w:tcPr>
+            <w:tcW w:w="823" w:type="dxa"/>
+          </w:tcPr>
+          <w:p>
+            <w:r>
+              <w:t>10</w:t>
+            </w:r>
+          </w:p>
+        </w:tc>
+        <w:tc>
+          <w:tcPr>
+            <w:tcW w:w="823" w:type="dxa"/>
+          </w:tcPr>
+          <w:p/>
+        </w:tc>
+        <w:tc>
+          <w:tcPr>
+            <w:tcW w:w="823" w:type="dxa"/>
+          </w:tcPr>
+          <w:p/>
+        </w:tc>
+        <w:tc>
+          <w:tcPr>
+            <w:tcW w:w="823" w:type="dxa"/>
+          </w:tcPr>
+          <w:p/>
+        </w:tc>
+        <w:tc>
+          <w:tcPr>
+            <w:tcW w:w="824" w:type="dxa"/>
+          </w:tcPr>
+          <w:p/>
+        </w:tc>
+        <w:tc>
+          <w:tcPr>
+            <w:tcW w:w="824" w:type="dxa"/>
+          </w:tcPr>
+          <w:p/>
+        </w:tc>
+        <w:tc>
+          <w:tcPr>
+            <w:tcW w:w="824" w:type="dxa"/>
+          </w:tcPr>
+          <w:p/>
+        </w:tc>
+        <w:tc>
+          <w:tcPr>
+            <w:tcW w:w="824" w:type="dxa"/>
+          </w:tcPr>
+          <w:p/>
+        </w:tc>
+        <w:tc>
+          <w:tcPr>
+            <w:tcW w:w="824" w:type="dxa"/>
+          </w:tcPr>
+          <w:p/>
+        </w:tc>
+        <w:tc>
+          <w:tcPr>
+            <w:tcW w:w="824" w:type="dxa"/>
+          </w:tcPr>
+          <w:p/>
+        </w:tc>
+        <w:tc>
+          <w:tcPr>
+            <w:tcW w:w="824" w:type="dxa"/>
+          </w:tcPr>
+          <w:p>
+            <w:r>
+              <w:t>10</w:t>
+            </w:r>
+          </w:p>
+        </w:tc>
+        <w:tc>
+          <w:tcPr>
+            <w:tcW w:w="824" w:type="dxa"/>
+          </w:tcPr>
+          <w:p>
+            <w:r>
+              <w:t>Excellent</w:t>
+            </w:r>
+          </w:p>
+        </w:tc>
+      </w:tr>
+      <w:tr>
+        <w:tblPrEx>
+          <w:tblCellMar>
+            <w:top w:w="0" w:type="dxa"/>
+            <w:bottom w:w="0" w:type="dxa"/>
+          </w:tblCellMar>
+        </w:tblPrEx>
+        <w:tc>
+          <w:tcPr>
+            <w:tcW w:w="823" w:type="dxa"/>
+          </w:tcPr>
+          <w:p>
+            <w:r>
+              <w:t xml:space="preserve">19120A              </w:t>
+            </w:r>
+          </w:p>
+        </w:tc>
+        <w:tc>
+          <w:tcPr>
+            <w:tcW w:w="823" w:type="dxa"/>
+          </w:tcPr>
+          <w:p>
+            <w:r>
+              <w:t>Luân</w:t>
+            </w:r>
+          </w:p>
+        </w:tc>
+        <w:tc>
+          <w:tcPr>
+            <w:tcW w:w="823" w:type="dxa"/>
+          </w:tcPr>
+          <w:p>
+            <w:r>
+              <w:t>Đẹp Zai</w:t>
+            </w:r>
+          </w:p>
+        </w:tc>
+        <w:tc>
+          <w:tcPr>
+            <w:tcW w:w="823" w:type="dxa"/>
+          </w:tcPr>
+          <w:p/>
+        </w:tc>
+        <w:tc>
+          <w:tcPr>
+            <w:tcW w:w="823" w:type="dxa"/>
+          </w:tcPr>
+          <w:p/>
+        </w:tc>
+        <w:tc>
+          <w:tcPr>
+            <w:tcW w:w="823" w:type="dxa"/>
+          </w:tcPr>
+          <w:p/>
+        </w:tc>
+        <w:tc>
+          <w:tcPr>
+            <w:tcW w:w="823" w:type="dxa"/>
+          </w:tcPr>
+          <w:p/>
+        </w:tc>
+        <w:tc>
+          <w:tcPr>
+            <w:tcW w:w="823" w:type="dxa"/>
+          </w:tcPr>
+          <w:p/>
+        </w:tc>
+        <w:tc>
+          <w:tcPr>
+            <w:tcW w:w="824" w:type="dxa"/>
+          </w:tcPr>
+          <w:p/>
+        </w:tc>
+        <w:tc>
+          <w:tcPr>
+            <w:tcW w:w="824" w:type="dxa"/>
+          </w:tcPr>
+          <w:p/>
+        </w:tc>
+        <w:tc>
+          <w:tcPr>
+            <w:tcW w:w="824" w:type="dxa"/>
+          </w:tcPr>
+          <w:p/>
+        </w:tc>
+        <w:tc>
+          <w:tcPr>
+            <w:tcW w:w="824" w:type="dxa"/>
+          </w:tcPr>
+          <w:p/>
+        </w:tc>
+        <w:tc>
+          <w:tcPr>
+            <w:tcW w:w="824" w:type="dxa"/>
+          </w:tcPr>
+          <w:p/>
+        </w:tc>
+        <w:tc>
+          <w:tcPr>
+            <w:tcW w:w="824" w:type="dxa"/>
+          </w:tcPr>
+          <w:p/>
+        </w:tc>
+        <w:tc>
+          <w:tcPr>
+            <w:tcW w:w="824" w:type="dxa"/>
+          </w:tcPr>
+          <w:p>
+            <w:r>
+              <w:t>0</w:t>
+            </w:r>
+          </w:p>
+        </w:tc>
+        <w:tc>
+          <w:tcPr>
+            <w:tcW w:w="824" w:type="dxa"/>
+          </w:tcPr>
+          <w:p>
+            <w:r>
+              <w:t xml:space="preserve">Drop Out </w:t>
+            </w:r>
+            <w:proofErr w:type="gramStart"/>
+            <w:r>
+              <w:t>Of</w:t>
+            </w:r>
+            <w:proofErr w:type="gramEnd"/>
+            <w:r>
+              <w:t xml:space="preserve"> University!</w:t>
+            </w:r>
+          </w:p>
+        </w:tc>
+      </w:tr>
+      <w:tr>
+        <w:tblPrEx>
+          <w:tblCellMar>
+            <w:top w:w="0" w:type="dxa"/>
+            <w:bottom w:w="0" w:type="dxa"/>
+          </w:tblCellMar>
+        </w:tblPrEx>
+        <w:tc>
+          <w:tcPr>
+            <w:tcW w:w="823" w:type="dxa"/>
+          </w:tcPr>
+          <w:p/>
+        </w:tc>
+        <w:tc>
+          <w:tcPr>
+            <w:tcW w:w="823" w:type="dxa"/>
+          </w:tcPr>
+          <w:p/>
+        </w:tc>
+        <w:tc>
+          <w:tcPr>
+            <w:tcW w:w="823" w:type="dxa"/>
+          </w:tcPr>
+          <w:p/>
+        </w:tc>
+        <w:tc>
+          <w:tcPr>
+            <w:tcW w:w="823" w:type="dxa"/>
+          </w:tcPr>
+          <w:p/>
+        </w:tc>
+        <w:tc>
+          <w:tcPr>
+            <w:tcW w:w="823" w:type="dxa"/>
+          </w:tcPr>
+          <w:p/>
+        </w:tc>
+        <w:tc>
+          <w:tcPr>
+            <w:tcW w:w="823" w:type="dxa"/>
+          </w:tcPr>
+          <w:p/>
+        </w:tc>
+        <w:tc>
+          <w:tcPr>
+            <w:tcW w:w="823" w:type="dxa"/>
+          </w:tcPr>
+          <w:p/>
+        </w:tc>
+        <w:tc>
+          <w:tcPr>
+            <w:tcW w:w="823" w:type="dxa"/>
+          </w:tcPr>
+          <w:p/>
+        </w:tc>
+        <w:tc>
+          <w:tcPr>
+            <w:tcW w:w="824" w:type="dxa"/>
+          </w:tcPr>
+          <w:p/>
+        </w:tc>
+        <w:tc>
+          <w:tcPr>
+            <w:tcW w:w="824" w:type="dxa"/>
+          </w:tcPr>
+          <w:p/>
+        </w:tc>
+        <w:tc>
+          <w:tcPr>
+            <w:tcW w:w="824" w:type="dxa"/>
+          </w:tcPr>
+          <w:p/>
+        </w:tc>
+        <w:tc>
+          <w:tcPr>
+            <w:tcW w:w="824" w:type="dxa"/>
+          </w:tcPr>
+          <w:p/>
+        </w:tc>
+        <w:tc>
+          <w:tcPr>
+            <w:tcW w:w="824" w:type="dxa"/>
+          </w:tcPr>
+          <w:p/>
+        </w:tc>
+        <w:tc>
+          <w:tcPr>
+            <w:tcW w:w="824" w:type="dxa"/>
+          </w:tcPr>
+          <w:p/>
+        </w:tc>
+        <w:tc>
+          <w:tcPr>
+            <w:tcW w:w="824" w:type="dxa"/>
+          </w:tcPr>
+          <w:p/>
+        </w:tc>
+        <w:tc>
+          <w:tcPr>
+            <w:tcW w:w="824" w:type="dxa"/>
+          </w:tcPr>
+          <w:p/>
+        </w:tc>
+      </w:tr>
+    </w:tbl>
+    <w:p>
+      <w:pPr>
+        <w:sectPr>
+          <w:type w:val="continuous"/>
+          <w:pgSz w:w="15840" w:h="12240" w:orient="landscape"/>
+          <w:pgMar w:top="1440" w:right="1440" w:bottom="1440" w:left="1440" w:header="720" w:footer="720" w:gutter="0"/>
+          <w:cols w:space="720"/>
+          <w:docGrid w:linePitch="360"/>
+        </w:sectPr>
+      </w:pPr>
+    </w:p>
     <w:p/>
     <w:sectPr>
+      <w:headerReference w:type="default" r:id="rId12"/>
       <w:pgSz w:w="15840" w:h="12240" w:orient="landscape"/>
       <w:pgMar w:top="1440" w:right="1440" w:bottom="1440" w:left="1440" w:header="720" w:footer="720" w:gutter="0"/>
       <w:cols w:space="720"/>
@@ -314,41 +958,200 @@
     <w:pPr>
       <w:pStyle w:val="Header"/>
       <w:rPr>
-        <w:b/>
-        <w:sz w:val="28"/>
+        <w:rFonts w:ascii="Times New Roman" w:hAnsi="Times New Roman" w:cs="Times New Roman"/>
       </w:rPr>
     </w:pPr>
     <w:r>
       <w:rPr>
-        <w:b/>
-        <w:sz w:val="28"/>
-      </w:rPr>
-      <w:t xml:space="preserve">Tên khóa học: Design </w:t>
+        <w:rFonts w:ascii="Times New Roman" w:hAnsi="Times New Roman" w:cs="Times New Roman"/>
+      </w:rPr>
+      <w:t>TRƯỜNG ĐẠI HỌC SPKT TP.HCM                                              CỘNG HÒA XÃ HỘI CHỦ NGHĨA VIỆT NAM</w:t>
+    </w:r>
+  </w:p>
+  <w:p>
+    <w:pPr>
+      <w:pStyle w:val="Header"/>
+      <w:rPr>
+        <w:rFonts w:ascii="Times New Roman" w:hAnsi="Times New Roman" w:cs="Times New Roman"/>
+      </w:rPr>
+    </w:pPr>
+  </w:p>
+  <w:p>
+    <w:pPr>
+      <w:pStyle w:val="Header"/>
+      <w:rPr>
+        <w:rFonts w:ascii="Times New Roman" w:hAnsi="Times New Roman" w:cs="Times New Roman"/>
+      </w:rPr>
+    </w:pPr>
+    <w:r>
+      <w:rPr>
+        <w:rFonts w:ascii="Times New Roman" w:hAnsi="Times New Roman" w:cs="Times New Roman"/>
+      </w:rPr>
+      <w:t>KHOA ĐÀO TẠO CHẤT LƯỢNG CAO</w:t>
     </w:r>
     <w:r>
       <w:rPr>
-        <w:b/>
-        <w:sz w:val="28"/>
+        <w:rFonts w:ascii="Times New Roman" w:hAnsi="Times New Roman" w:cs="Times New Roman"/>
       </w:rPr>
       <w:tab/>
     </w:r>
     <w:r>
       <w:rPr>
-        <w:b/>
-        <w:sz w:val="28"/>
+        <w:rFonts w:ascii="Times New Roman" w:hAnsi="Times New Roman" w:cs="Times New Roman"/>
       </w:rPr>
       <w:tab/>
-      <w:t>Semester: HK1</w:t>
+      <w:t>Độc Lập - Tự Do - Hạnh Phúc</w:t>
     </w:r>
   </w:p>
   <w:p>
     <w:pPr>
       <w:pStyle w:val="Header"/>
       <w:rPr>
-        <w:b/>
-        <w:sz w:val="28"/>
-      </w:rPr>
-    </w:pPr>
+        <w:rFonts w:ascii="Times New Roman" w:hAnsi="Times New Roman" w:cs="Times New Roman"/>
+      </w:rPr>
+    </w:pPr>
+  </w:p>
+  <w:p>
+    <w:pPr>
+      <w:pStyle w:val="Header"/>
+      <w:rPr>
+        <w:rFonts w:ascii="Times New Roman" w:hAnsi="Times New Roman" w:cs="Times New Roman"/>
+      </w:rPr>
+    </w:pPr>
+    <w:r>
+      <w:rPr>
+        <w:rFonts w:ascii="Times New Roman" w:hAnsi="Times New Roman" w:cs="Times New Roman"/>
+      </w:rPr>
+      <w:t>NGÀNH CÔNG NGHỆ THÔNG TIN</w:t>
+    </w:r>
+  </w:p>
+  <w:p>
+    <w:pPr>
+      <w:pStyle w:val="Header"/>
+      <w:rPr>
+        <w:rFonts w:ascii="Times New Roman" w:hAnsi="Times New Roman" w:cs="Times New Roman"/>
+      </w:rPr>
+    </w:pPr>
+  </w:p>
+  <w:p>
+    <w:pPr>
+      <w:pStyle w:val="Header"/>
+      <w:rPr>
+        <w:rFonts w:ascii="Times New Roman" w:hAnsi="Times New Roman" w:cs="Times New Roman"/>
+      </w:rPr>
+    </w:pPr>
+    <w:r>
+      <w:rPr>
+        <w:rFonts w:ascii="Times New Roman" w:hAnsi="Times New Roman" w:cs="Times New Roman"/>
+      </w:rPr>
+      <w:t>_____________________________________________________________________________________________________________________</w:t>
+    </w:r>
+  </w:p>
+  <w:p>
+    <w:pPr>
+      <w:pStyle w:val="Header"/>
+      <w:rPr>
+        <w:rFonts w:ascii="Times New Roman" w:hAnsi="Times New Roman" w:cs="Times New Roman"/>
+      </w:rPr>
+    </w:pPr>
+  </w:p>
+  <w:p>
+    <w:pPr>
+      <w:pStyle w:val="Header"/>
+      <w:rPr>
+        <w:rFonts w:ascii="Times New Roman" w:hAnsi="Times New Roman" w:cs="Times New Roman"/>
+      </w:rPr>
+    </w:pPr>
+    <w:r>
+      <w:rPr>
+        <w:rFonts w:ascii="Times New Roman" w:hAnsi="Times New Roman" w:cs="Times New Roman"/>
+      </w:rPr>
+      <w:t>Môn học - Nhóm:              Windows Programming (2+1) - 04CLC</w:t>
+    </w:r>
+    <w:r>
+      <w:rPr>
+        <w:rFonts w:ascii="Times New Roman" w:hAnsi="Times New Roman" w:cs="Times New Roman"/>
+      </w:rPr>
+      <w:tab/>
+      <w:t>Số tín chỉ:</w:t>
+    </w:r>
+    <w:r>
+      <w:rPr>
+        <w:rFonts w:ascii="Times New Roman" w:hAnsi="Times New Roman" w:cs="Times New Roman"/>
+      </w:rPr>
+      <w:tab/>
+      <w:t>3</w:t>
+    </w:r>
+  </w:p>
+  <w:p>
+    <w:pPr>
+      <w:pStyle w:val="Header"/>
+      <w:rPr>
+        <w:rFonts w:ascii="Times New Roman" w:hAnsi="Times New Roman" w:cs="Times New Roman"/>
+      </w:rPr>
+    </w:pPr>
+    <w:r>
+      <w:rPr>
+        <w:rFonts w:ascii="Times New Roman" w:hAnsi="Times New Roman" w:cs="Times New Roman"/>
+      </w:rPr>
+      <w:t>Lớp học phần:                    222WIPR230579E_04CLC</w:t>
+    </w:r>
+  </w:p>
+  <w:p>
+    <w:pPr>
+      <w:pStyle w:val="Header"/>
+      <w:rPr>
+        <w:rFonts w:ascii="Times New Roman" w:hAnsi="Times New Roman" w:cs="Times New Roman"/>
+      </w:rPr>
+    </w:pPr>
+    <w:r>
+      <w:rPr>
+        <w:rFonts w:ascii="Times New Roman" w:hAnsi="Times New Roman" w:cs="Times New Roman"/>
+      </w:rPr>
+      <w:t>GBGD:                               Lê Vĩnh Thịnh (0132)</w:t>
+    </w:r>
+  </w:p>
+  <w:p>
+    <w:pPr>
+      <w:pStyle w:val="Header"/>
+      <w:rPr>
+        <w:rFonts w:ascii="Times New Roman" w:hAnsi="Times New Roman" w:cs="Times New Roman"/>
+      </w:rPr>
+    </w:pPr>
+    <w:r>
+      <w:rPr>
+        <w:rFonts w:ascii="Times New Roman" w:hAnsi="Times New Roman" w:cs="Times New Roman"/>
+      </w:rPr>
+      <w:t>Người thực hiện:                Huỳnh Đăng Khoa</w:t>
+    </w:r>
+  </w:p>
+  <w:p>
+    <w:pPr>
+      <w:pStyle w:val="Header"/>
+      <w:rPr>
+        <w:rFonts w:ascii="Times New Roman" w:hAnsi="Times New Roman" w:cs="Times New Roman"/>
+      </w:rPr>
+    </w:pPr>
+    <w:r>
+      <w:rPr>
+        <w:rFonts w:ascii="Times New Roman" w:hAnsi="Times New Roman" w:cs="Times New Roman"/>
+      </w:rPr>
+      <w:t>Ngày:                                 14/04/2023</w:t>
+    </w:r>
+  </w:p>
+  <w:p>
+    <w:pPr>
+      <w:pStyle w:val="Header"/>
+      <w:rPr>
+        <w:rFonts w:ascii="Times New Roman" w:hAnsi="Times New Roman" w:cs="Times New Roman"/>
+      </w:rPr>
+    </w:pPr>
+    <w:r>
+      <w:rPr>
+        <w:rFonts w:ascii="Times New Roman" w:hAnsi="Times New Roman" w:cs="Times New Roman"/>
+      </w:rPr>
+      <w:t>Mã số sinh viên:                20110375</w:t>
+    </w:r>
   </w:p>
 </w:hdr>
 </file>
@@ -358,6 +1161,33 @@
   <w:p>
     <w:pPr>
       <w:pStyle w:val="Header"/>
+    </w:pPr>
+  </w:p>
+</w:hdr>
+</file>
+
+<file path=word/header4.xml><?xml version="1.0" encoding="utf-8"?>
+<w:hdr xmlns:wpc="http://schemas.microsoft.com/office/word/2010/wordprocessingCanvas" xmlns:cx="http://schemas.microsoft.com/office/drawing/2014/chartex" xmlns:cx1="http://schemas.microsoft.com/office/drawing/2015/9/8/chartex" xmlns:cx2="http://schemas.microsoft.com/office/drawing/2015/10/21/chartex" xmlns:cx3="http://schemas.microsoft.com/office/drawing/2016/5/9/chartex" xmlns:cx4="http://schemas.microsoft.com/office/drawing/2016/5/10/chartex" xmlns:cx5="http://schemas.microsoft.com/office/drawing/2016/5/11/chartex" xmlns:cx6="http://schemas.microsoft.com/office/drawing/2016/5/12/chartex" xmlns:cx7="http://schemas.microsoft.com/office/drawing/2016/5/13/chartex" xmlns:cx8="http://schemas.microsoft.com/office/drawing/2016/5/14/chartex" xmlns:mc="http://schemas.openxmlformats.org/markup-compatibility/2006" xmlns:aink="http://schemas.microsoft.com/office/drawing/2016/ink" xmlns:am3d="http://schemas.microsoft.com/office/drawing/2017/model3d" xmlns:o="urn:schemas-microsoft-com:office:office" xmlns:oel="http://schemas.microsoft.com/office/2019/extlst" xmlns:r="http://schemas.openxmlformats.org/officeDocument/2006/relationships" xmlns:m="http://schemas.openxmlformats.org/officeDocument/2006/math" xmlns:v="urn:schemas-microsoft-com:vml" xmlns:wp14="http://schemas.microsoft.com/office/word/2010/wordprocessingDrawing" xmlns:wp="http://schemas.openxmlformats.org/drawingml/2006/wordprocessingDrawing" xmlns:w10="urn:schemas-microsoft-com:office:word" xmlns:w="http://schemas.openxmlformats.org/wordprocessingml/2006/main" xmlns:w14="http://schemas.microsoft.com/office/word/2010/wordml" xmlns:w15="http://schemas.microsoft.com/office/word/2012/wordml" xmlns:w16cex="http://schemas.microsoft.com/office/word/2018/wordml/cex" xmlns:w16cid="http://schemas.microsoft.com/office/word/2016/wordml/cid" xmlns:w16="http://schemas.microsoft.com/office/word/2018/wordml" xmlns:w16du="http://schemas.microsoft.com/office/word/2023/wordml/word16du" xmlns:w16sdtdh="http://schemas.microsoft.com/office/word/2020/wordml/sdtdatahash" xmlns:w16se="http://schemas.microsoft.com/office/word/2015/wordml/symex" xmlns:wpg="http://schemas.microsoft.com/office/word/2010/wordprocessingGroup" xmlns:wpi="http://schemas.microsoft.com/office/word/2010/wordprocessingInk" xmlns:wne="http://schemas.microsoft.com/office/word/2006/wordml" xmlns:wps="http://schemas.microsoft.com/office/word/2010/wordprocessingShape" mc:Ignorable="w14 w15 w16se w16cid w16 w16cex w16sdtdh wp14">
+  <w:p>
+    <w:pPr>
+      <w:pStyle w:val="Header"/>
+      <w:jc w:val="center"/>
+      <w:rPr>
+        <w:rFonts w:ascii="Times New Roman" w:hAnsi="Times New Roman" w:cs="Times New Roman"/>
+        <w:b/>
+        <w:sz w:val="28"/>
+      </w:rPr>
+    </w:pPr>
+  </w:p>
+  <w:p>
+    <w:pPr>
+      <w:pStyle w:val="Header"/>
+      <w:jc w:val="center"/>
+      <w:rPr>
+        <w:rFonts w:ascii="Times New Roman" w:hAnsi="Times New Roman" w:cs="Times New Roman"/>
+        <w:b/>
+        <w:sz w:val="28"/>
+      </w:rPr>
     </w:pPr>
   </w:p>
 </w:hdr>
@@ -797,7 +1627,7 @@
     <w:link w:val="HeaderChar"/>
     <w:uiPriority w:val="99"/>
     <w:unhideWhenUsed/>
-    <w:rsid w:val="00FD370E"/>
+    <w:rsid w:val="00140A45"/>
     <w:pPr>
       <w:tabs>
         <w:tab w:val="center" w:pos="4680"/>
@@ -811,7 +1641,7 @@
     <w:basedOn w:val="DefaultParagraphFont"/>
     <w:link w:val="Header"/>
     <w:uiPriority w:val="99"/>
-    <w:rsid w:val="00FD370E"/>
+    <w:rsid w:val="00140A45"/>
   </w:style>
   <w:style w:type="paragraph" w:styleId="Footer">
     <w:name w:val="footer"/>
@@ -819,7 +1649,7 @@
     <w:link w:val="FooterChar"/>
     <w:uiPriority w:val="99"/>
     <w:unhideWhenUsed/>
-    <w:rsid w:val="00FD370E"/>
+    <w:rsid w:val="00140A45"/>
     <w:pPr>
       <w:tabs>
         <w:tab w:val="center" w:pos="4680"/>
@@ -833,7 +1663,7 @@
     <w:basedOn w:val="DefaultParagraphFont"/>
     <w:link w:val="Footer"/>
     <w:uiPriority w:val="99"/>
-    <w:rsid w:val="00FD370E"/>
+    <w:rsid w:val="00140A45"/>
   </w:style>
 </w:styles>
 </file>

</xml_diff>

<commit_message>
Fix something and catch Exception Handling for the project
</commit_message>
<xml_diff>
--- a/Export.docx
+++ b/Export.docx
@@ -271,55 +271,41 @@
           <w:tcPr>
             <w:tcW w:w="823" w:type="dxa"/>
           </w:tcPr>
-          <w:p/>
-        </w:tc>
-        <w:tc>
-          <w:tcPr>
-            <w:tcW w:w="823" w:type="dxa"/>
-          </w:tcPr>
-          <w:p/>
-        </w:tc>
-        <w:tc>
-          <w:tcPr>
-            <w:tcW w:w="823" w:type="dxa"/>
-          </w:tcPr>
-          <w:p/>
-        </w:tc>
-        <w:tc>
-          <w:tcPr>
-            <w:tcW w:w="824" w:type="dxa"/>
-          </w:tcPr>
-          <w:p/>
-        </w:tc>
-        <w:tc>
-          <w:tcPr>
-            <w:tcW w:w="824" w:type="dxa"/>
-          </w:tcPr>
-          <w:p/>
-        </w:tc>
-        <w:tc>
-          <w:tcPr>
-            <w:tcW w:w="824" w:type="dxa"/>
-          </w:tcPr>
-          <w:p/>
-        </w:tc>
-        <w:tc>
-          <w:tcPr>
-            <w:tcW w:w="824" w:type="dxa"/>
-          </w:tcPr>
-          <w:p/>
-        </w:tc>
-        <w:tc>
-          <w:tcPr>
-            <w:tcW w:w="824" w:type="dxa"/>
-          </w:tcPr>
-          <w:p/>
-        </w:tc>
-        <w:tc>
-          <w:tcPr>
-            <w:tcW w:w="824" w:type="dxa"/>
-          </w:tcPr>
-          <w:p/>
+          <w:p>
+            <w:r>
+              <w:t>9</w:t>
+            </w:r>
+          </w:p>
+        </w:tc>
+        <w:tc>
+          <w:tcPr>
+            <w:tcW w:w="823" w:type="dxa"/>
+          </w:tcPr>
+          <w:p>
+            <w:r>
+              <w:t>9.5</w:t>
+            </w:r>
+          </w:p>
+        </w:tc>
+        <w:tc>
+          <w:tcPr>
+            <w:tcW w:w="823" w:type="dxa"/>
+          </w:tcPr>
+          <w:p>
+            <w:r>
+              <w:t>8</w:t>
+            </w:r>
+          </w:p>
+        </w:tc>
+        <w:tc>
+          <w:tcPr>
+            <w:tcW w:w="824" w:type="dxa"/>
+          </w:tcPr>
+          <w:p>
+            <w:r>
+              <w:t>6</w:t>
+            </w:r>
+          </w:p>
         </w:tc>
         <w:tc>
           <w:tcPr>
@@ -328,6 +314,52 @@
           <w:p>
             <w:r>
               <w:t>10</w:t>
+            </w:r>
+          </w:p>
+        </w:tc>
+        <w:tc>
+          <w:tcPr>
+            <w:tcW w:w="824" w:type="dxa"/>
+          </w:tcPr>
+          <w:p>
+            <w:r>
+              <w:t>6</w:t>
+            </w:r>
+          </w:p>
+        </w:tc>
+        <w:tc>
+          <w:tcPr>
+            <w:tcW w:w="824" w:type="dxa"/>
+          </w:tcPr>
+          <w:p>
+            <w:r>
+              <w:t>7.5</w:t>
+            </w:r>
+          </w:p>
+        </w:tc>
+        <w:tc>
+          <w:tcPr>
+            <w:tcW w:w="824" w:type="dxa"/>
+          </w:tcPr>
+          <w:p/>
+        </w:tc>
+        <w:tc>
+          <w:tcPr>
+            <w:tcW w:w="824" w:type="dxa"/>
+          </w:tcPr>
+          <w:p>
+            <w:r>
+              <w:t>7</w:t>
+            </w:r>
+          </w:p>
+        </w:tc>
+        <w:tc>
+          <w:tcPr>
+            <w:tcW w:w="824" w:type="dxa"/>
+          </w:tcPr>
+          <w:p>
+            <w:r>
+              <w:t>8.3</w:t>
             </w:r>
           </w:p>
         </w:tc>
@@ -383,93 +415,129 @@
           <w:tcPr>
             <w:tcW w:w="823" w:type="dxa"/>
           </w:tcPr>
-          <w:p/>
-        </w:tc>
-        <w:tc>
-          <w:tcPr>
-            <w:tcW w:w="823" w:type="dxa"/>
-          </w:tcPr>
-          <w:p/>
-        </w:tc>
-        <w:tc>
-          <w:tcPr>
-            <w:tcW w:w="823" w:type="dxa"/>
-          </w:tcPr>
-          <w:p/>
-        </w:tc>
-        <w:tc>
-          <w:tcPr>
-            <w:tcW w:w="823" w:type="dxa"/>
-          </w:tcPr>
-          <w:p/>
-        </w:tc>
-        <w:tc>
-          <w:tcPr>
-            <w:tcW w:w="823" w:type="dxa"/>
-          </w:tcPr>
-          <w:p/>
-        </w:tc>
-        <w:tc>
-          <w:tcPr>
-            <w:tcW w:w="824" w:type="dxa"/>
-          </w:tcPr>
-          <w:p/>
-        </w:tc>
-        <w:tc>
-          <w:tcPr>
-            <w:tcW w:w="824" w:type="dxa"/>
-          </w:tcPr>
-          <w:p/>
-        </w:tc>
-        <w:tc>
-          <w:tcPr>
-            <w:tcW w:w="824" w:type="dxa"/>
-          </w:tcPr>
-          <w:p/>
-        </w:tc>
-        <w:tc>
-          <w:tcPr>
-            <w:tcW w:w="824" w:type="dxa"/>
-          </w:tcPr>
-          <w:p/>
-        </w:tc>
-        <w:tc>
-          <w:tcPr>
-            <w:tcW w:w="824" w:type="dxa"/>
-          </w:tcPr>
-          <w:p/>
-        </w:tc>
-        <w:tc>
-          <w:tcPr>
-            <w:tcW w:w="824" w:type="dxa"/>
-          </w:tcPr>
-          <w:p/>
-        </w:tc>
-        <w:tc>
-          <w:tcPr>
-            <w:tcW w:w="824" w:type="dxa"/>
-          </w:tcPr>
-          <w:p>
-            <w:r>
-              <w:t>0</w:t>
-            </w:r>
-          </w:p>
-        </w:tc>
-        <w:tc>
-          <w:tcPr>
-            <w:tcW w:w="824" w:type="dxa"/>
-          </w:tcPr>
-          <w:p>
-            <w:r>
-              <w:t xml:space="preserve">Drop Out </w:t>
-            </w:r>
-            <w:proofErr w:type="gramStart"/>
-            <w:r>
-              <w:t>Of</w:t>
-            </w:r>
-            <w:proofErr w:type="gramEnd"/>
-            <w:r>
-              <w:t xml:space="preserve"> University!</w:t>
+          <w:p>
+            <w:r>
+              <w:t>9</w:t>
+            </w:r>
+          </w:p>
+        </w:tc>
+        <w:tc>
+          <w:tcPr>
+            <w:tcW w:w="823" w:type="dxa"/>
+          </w:tcPr>
+          <w:p>
+            <w:r>
+              <w:t>9</w:t>
+            </w:r>
+          </w:p>
+        </w:tc>
+        <w:tc>
+          <w:tcPr>
+            <w:tcW w:w="823" w:type="dxa"/>
+          </w:tcPr>
+          <w:p>
+            <w:r>
+              <w:t>9.5</w:t>
+            </w:r>
+          </w:p>
+        </w:tc>
+        <w:tc>
+          <w:tcPr>
+            <w:tcW w:w="823" w:type="dxa"/>
+          </w:tcPr>
+          <w:p>
+            <w:r>
+              <w:t>9.5</w:t>
+            </w:r>
+          </w:p>
+        </w:tc>
+        <w:tc>
+          <w:tcPr>
+            <w:tcW w:w="823" w:type="dxa"/>
+          </w:tcPr>
+          <w:p>
+            <w:r>
+              <w:t>9.5</w:t>
+            </w:r>
+          </w:p>
+        </w:tc>
+        <w:tc>
+          <w:tcPr>
+            <w:tcW w:w="824" w:type="dxa"/>
+          </w:tcPr>
+          <w:p>
+            <w:r>
+              <w:t>9.5</w:t>
+            </w:r>
+          </w:p>
+        </w:tc>
+        <w:tc>
+          <w:tcPr>
+            <w:tcW w:w="824" w:type="dxa"/>
+          </w:tcPr>
+          <w:p>
+            <w:r>
+              <w:t>10</w:t>
+            </w:r>
+          </w:p>
+        </w:tc>
+        <w:tc>
+          <w:tcPr>
+            <w:tcW w:w="824" w:type="dxa"/>
+          </w:tcPr>
+          <w:p>
+            <w:r>
+              <w:t>10</w:t>
+            </w:r>
+          </w:p>
+        </w:tc>
+        <w:tc>
+          <w:tcPr>
+            <w:tcW w:w="824" w:type="dxa"/>
+          </w:tcPr>
+          <w:p>
+            <w:r>
+              <w:t>10</w:t>
+            </w:r>
+          </w:p>
+        </w:tc>
+        <w:tc>
+          <w:tcPr>
+            <w:tcW w:w="824" w:type="dxa"/>
+          </w:tcPr>
+          <w:p>
+            <w:r>
+              <w:t>10</w:t>
+            </w:r>
+          </w:p>
+        </w:tc>
+        <w:tc>
+          <w:tcPr>
+            <w:tcW w:w="824" w:type="dxa"/>
+          </w:tcPr>
+          <w:p>
+            <w:r>
+              <w:t>10</w:t>
+            </w:r>
+          </w:p>
+        </w:tc>
+        <w:tc>
+          <w:tcPr>
+            <w:tcW w:w="824" w:type="dxa"/>
+          </w:tcPr>
+          <w:p>
+            <w:r>
+              <w:t>9.64</w:t>
+            </w:r>
+          </w:p>
+        </w:tc>
+        <w:tc>
+          <w:tcPr>
+            <w:tcW w:w="824" w:type="dxa"/>
+          </w:tcPr>
+          <w:p>
+            <w:r>
+              <w:t>Excellent</w:t>
             </w:r>
           </w:p>
         </w:tc>
@@ -515,7 +583,11 @@
           <w:tcPr>
             <w:tcW w:w="823" w:type="dxa"/>
           </w:tcPr>
-          <w:p/>
+          <w:p>
+            <w:r>
+              <w:t>7</w:t>
+            </w:r>
+          </w:p>
         </w:tc>
         <w:tc>
           <w:tcPr>
@@ -531,73 +603,109 @@
           <w:tcPr>
             <w:tcW w:w="823" w:type="dxa"/>
           </w:tcPr>
-          <w:p/>
-        </w:tc>
-        <w:tc>
-          <w:tcPr>
-            <w:tcW w:w="823" w:type="dxa"/>
-          </w:tcPr>
-          <w:p/>
-        </w:tc>
-        <w:tc>
-          <w:tcPr>
-            <w:tcW w:w="823" w:type="dxa"/>
-          </w:tcPr>
-          <w:p/>
-        </w:tc>
-        <w:tc>
-          <w:tcPr>
-            <w:tcW w:w="824" w:type="dxa"/>
-          </w:tcPr>
-          <w:p/>
-        </w:tc>
-        <w:tc>
-          <w:tcPr>
-            <w:tcW w:w="824" w:type="dxa"/>
-          </w:tcPr>
-          <w:p/>
-        </w:tc>
-        <w:tc>
-          <w:tcPr>
-            <w:tcW w:w="824" w:type="dxa"/>
-          </w:tcPr>
-          <w:p/>
-        </w:tc>
-        <w:tc>
-          <w:tcPr>
-            <w:tcW w:w="824" w:type="dxa"/>
-          </w:tcPr>
-          <w:p/>
-        </w:tc>
-        <w:tc>
-          <w:tcPr>
-            <w:tcW w:w="824" w:type="dxa"/>
-          </w:tcPr>
-          <w:p/>
-        </w:tc>
-        <w:tc>
-          <w:tcPr>
-            <w:tcW w:w="824" w:type="dxa"/>
-          </w:tcPr>
-          <w:p/>
-        </w:tc>
-        <w:tc>
-          <w:tcPr>
-            <w:tcW w:w="824" w:type="dxa"/>
-          </w:tcPr>
-          <w:p>
-            <w:r>
-              <w:t>10</w:t>
-            </w:r>
-          </w:p>
-        </w:tc>
-        <w:tc>
-          <w:tcPr>
-            <w:tcW w:w="824" w:type="dxa"/>
-          </w:tcPr>
-          <w:p>
-            <w:r>
-              <w:t>Excellent</w:t>
+          <w:p>
+            <w:r>
+              <w:t>7</w:t>
+            </w:r>
+          </w:p>
+        </w:tc>
+        <w:tc>
+          <w:tcPr>
+            <w:tcW w:w="823" w:type="dxa"/>
+          </w:tcPr>
+          <w:p>
+            <w:r>
+              <w:t>8</w:t>
+            </w:r>
+          </w:p>
+        </w:tc>
+        <w:tc>
+          <w:tcPr>
+            <w:tcW w:w="823" w:type="dxa"/>
+          </w:tcPr>
+          <w:p>
+            <w:r>
+              <w:t>8</w:t>
+            </w:r>
+          </w:p>
+        </w:tc>
+        <w:tc>
+          <w:tcPr>
+            <w:tcW w:w="824" w:type="dxa"/>
+          </w:tcPr>
+          <w:p>
+            <w:r>
+              <w:t>8</w:t>
+            </w:r>
+          </w:p>
+        </w:tc>
+        <w:tc>
+          <w:tcPr>
+            <w:tcW w:w="824" w:type="dxa"/>
+          </w:tcPr>
+          <w:p>
+            <w:r>
+              <w:t>7.75</w:t>
+            </w:r>
+          </w:p>
+        </w:tc>
+        <w:tc>
+          <w:tcPr>
+            <w:tcW w:w="824" w:type="dxa"/>
+          </w:tcPr>
+          <w:p>
+            <w:r>
+              <w:t>7.75</w:t>
+            </w:r>
+          </w:p>
+        </w:tc>
+        <w:tc>
+          <w:tcPr>
+            <w:tcW w:w="824" w:type="dxa"/>
+          </w:tcPr>
+          <w:p>
+            <w:r>
+              <w:t>7.75</w:t>
+            </w:r>
+          </w:p>
+        </w:tc>
+        <w:tc>
+          <w:tcPr>
+            <w:tcW w:w="824" w:type="dxa"/>
+          </w:tcPr>
+          <w:p>
+            <w:r>
+              <w:t>7.75</w:t>
+            </w:r>
+          </w:p>
+        </w:tc>
+        <w:tc>
+          <w:tcPr>
+            <w:tcW w:w="824" w:type="dxa"/>
+          </w:tcPr>
+          <w:p>
+            <w:r>
+              <w:t>7.75</w:t>
+            </w:r>
+          </w:p>
+        </w:tc>
+        <w:tc>
+          <w:tcPr>
+            <w:tcW w:w="824" w:type="dxa"/>
+          </w:tcPr>
+          <w:p>
+            <w:r>
+              <w:t>7.89</w:t>
+            </w:r>
+          </w:p>
+        </w:tc>
+        <w:tc>
+          <w:tcPr>
+            <w:tcW w:w="824" w:type="dxa"/>
+          </w:tcPr>
+          <w:p>
+            <w:r>
+              <w:t>Good</w:t>
             </w:r>
           </w:p>
         </w:tc>
@@ -721,15 +829,7 @@
           </w:tcPr>
           <w:p>
             <w:r>
-              <w:t xml:space="preserve">Drop Out </w:t>
-            </w:r>
-            <w:proofErr w:type="gramStart"/>
-            <w:r>
-              <w:t>Of</w:t>
-            </w:r>
-            <w:proofErr w:type="gramEnd"/>
-            <w:r>
-              <w:t xml:space="preserve"> University!</w:t>
+              <w:t>Drop Out Of University!</w:t>
             </w:r>
           </w:p>
         </w:tc>
@@ -1136,7 +1236,7 @@
       <w:rPr>
         <w:rFonts w:ascii="Times New Roman" w:hAnsi="Times New Roman" w:cs="Times New Roman"/>
       </w:rPr>
-      <w:t>Ngày:                                 14/04/2023</w:t>
+      <w:t>Ngày:                                 21/04/2023</w:t>
     </w:r>
   </w:p>
   <w:p>
@@ -1627,7 +1727,7 @@
     <w:link w:val="HeaderChar"/>
     <w:uiPriority w:val="99"/>
     <w:unhideWhenUsed/>
-    <w:rsid w:val="00140A45"/>
+    <w:rsid w:val="008D1E55"/>
     <w:pPr>
       <w:tabs>
         <w:tab w:val="center" w:pos="4680"/>
@@ -1641,7 +1741,7 @@
     <w:basedOn w:val="DefaultParagraphFont"/>
     <w:link w:val="Header"/>
     <w:uiPriority w:val="99"/>
-    <w:rsid w:val="00140A45"/>
+    <w:rsid w:val="008D1E55"/>
   </w:style>
   <w:style w:type="paragraph" w:styleId="Footer">
     <w:name w:val="footer"/>
@@ -1649,7 +1749,7 @@
     <w:link w:val="FooterChar"/>
     <w:uiPriority w:val="99"/>
     <w:unhideWhenUsed/>
-    <w:rsid w:val="00140A45"/>
+    <w:rsid w:val="008D1E55"/>
     <w:pPr>
       <w:tabs>
         <w:tab w:val="center" w:pos="4680"/>
@@ -1663,7 +1763,7 @@
     <w:basedOn w:val="DefaultParagraphFont"/>
     <w:link w:val="Footer"/>
     <w:uiPriority w:val="99"/>
-    <w:rsid w:val="00140A45"/>
+    <w:rsid w:val="008D1E55"/>
   </w:style>
 </w:styles>
 </file>

</xml_diff>